<commit_message>
update project UAS PBO dan tambah english remidial
</commit_message>
<xml_diff>
--- a/SMT 3/B Inggris 3/ujian/SELF OPINION.docx
+++ b/SMT 3/B Inggris 3/ujian/SELF OPINION.docx
@@ -87,17 +87,187 @@
           <w:szCs w:val="24"/>
           <w:lang w:val="en-GB"/>
         </w:rPr>
-        <w:t xml:space="preserve"> </w:t>
-      </w:r>
-    </w:p>
-    <w:p>
-      <w:pPr>
-        <w:jc w:val="left"/>
-        <w:rPr>
-          <w:rFonts w:hint="default"/>
-          <w:lang w:val="en-GB"/>
-        </w:rPr>
-      </w:pPr>
+        <w:t>WHY ENGLISH IS IMPORTANT FOR COMPUTER ENGINEERING STUDENTS:</w:t>
+      </w:r>
+    </w:p>
+    <w:p>
+      <w:pPr>
+        <w:ind w:firstLine="420" w:firstLineChars="0"/>
+        <w:jc w:val="left"/>
+        <w:rPr>
+          <w:rFonts w:hint="default"/>
+          <w:sz w:val="24"/>
+          <w:szCs w:val="24"/>
+          <w:lang w:val="en-GB"/>
+        </w:rPr>
+      </w:pPr>
+      <w:r>
+        <w:rPr>
+          <w:rFonts w:hint="default"/>
+          <w:sz w:val="24"/>
+          <w:szCs w:val="24"/>
+          <w:lang w:val="en-GB"/>
+        </w:rPr>
+        <w:t>Because all the things that relative to technology and computer itself always use english as the default language. And also english is an international language so we have to learn about this language and familiarize ourself.</w:t>
+      </w:r>
+    </w:p>
+    <w:p>
+      <w:pPr>
+        <w:ind w:firstLine="420" w:firstLineChars="0"/>
+        <w:jc w:val="left"/>
+        <w:rPr>
+          <w:rFonts w:hint="default"/>
+          <w:sz w:val="24"/>
+          <w:szCs w:val="24"/>
+          <w:lang w:val="en-GB"/>
+        </w:rPr>
+      </w:pPr>
+      <w:r>
+        <w:rPr>
+          <w:rFonts w:hint="default"/>
+          <w:sz w:val="24"/>
+          <w:szCs w:val="24"/>
+          <w:lang w:val="en-GB"/>
+        </w:rPr>
+        <w:t>Next thing that in world of computer engineering or technology by globally is when you have a problem with your hardware or software or things that relative to technology, for often you must search the solution in the internet.</w:t>
+      </w:r>
+    </w:p>
+    <w:p>
+      <w:pPr>
+        <w:ind w:firstLine="420" w:firstLineChars="0"/>
+        <w:jc w:val="left"/>
+        <w:rPr>
+          <w:rFonts w:hint="default"/>
+          <w:sz w:val="24"/>
+          <w:szCs w:val="24"/>
+          <w:lang w:val="en-GB"/>
+        </w:rPr>
+      </w:pPr>
+      <w:r>
+        <w:rPr>
+          <w:rFonts w:hint="default"/>
+          <w:sz w:val="24"/>
+          <w:szCs w:val="24"/>
+          <w:lang w:val="en-GB"/>
+        </w:rPr>
+        <w:t>Actually it can be solved by searching in indonesian language but for some case if the problem is more complex and you cannot find the solution when using indonesian language for searching, using english as searching language may be a chance because there are more forum or discussion that people in the world talk about the concerned problem.</w:t>
+      </w:r>
+    </w:p>
+    <w:p>
+      <w:pPr>
+        <w:ind w:firstLine="420" w:firstLineChars="0"/>
+        <w:jc w:val="left"/>
+        <w:rPr>
+          <w:rFonts w:hint="default"/>
+          <w:sz w:val="24"/>
+          <w:szCs w:val="24"/>
+          <w:lang w:val="en-GB"/>
+        </w:rPr>
+      </w:pPr>
+    </w:p>
+    <w:p>
+      <w:pPr>
+        <w:jc w:val="left"/>
+        <w:rPr>
+          <w:rFonts w:hint="default"/>
+          <w:sz w:val="24"/>
+          <w:szCs w:val="24"/>
+          <w:lang w:val="en-GB"/>
+        </w:rPr>
+      </w:pPr>
+      <w:r>
+        <w:rPr>
+          <w:rFonts w:hint="default"/>
+          <w:sz w:val="24"/>
+          <w:szCs w:val="24"/>
+          <w:lang w:val="en-GB"/>
+        </w:rPr>
+        <w:t>ENGLISH DIFFICULTY:</w:t>
+      </w:r>
+    </w:p>
+    <w:p>
+      <w:pPr>
+        <w:ind w:firstLine="420" w:firstLineChars="0"/>
+        <w:jc w:val="left"/>
+        <w:rPr>
+          <w:rFonts w:hint="default"/>
+          <w:sz w:val="24"/>
+          <w:szCs w:val="24"/>
+          <w:lang w:val="en-US"/>
+        </w:rPr>
+      </w:pPr>
+      <w:r>
+        <w:rPr>
+          <w:rFonts w:hint="default"/>
+          <w:sz w:val="24"/>
+          <w:szCs w:val="24"/>
+          <w:lang w:val="en-US"/>
+        </w:rPr>
+        <w:t>English part that I feel difficult and must give most struggle is certainly about grammar. For example about kind of tenses like past tenses, perfect tenses, continous, future tenses and more, from SMP I still feel difficult to learn about this. I still can’t remember and get the concept of this part.</w:t>
+      </w:r>
+    </w:p>
+    <w:p>
+      <w:pPr>
+        <w:ind w:firstLine="420" w:firstLineChars="0"/>
+        <w:jc w:val="left"/>
+        <w:rPr>
+          <w:rFonts w:hint="default"/>
+          <w:sz w:val="24"/>
+          <w:szCs w:val="24"/>
+          <w:lang w:val="en-US"/>
+        </w:rPr>
+      </w:pPr>
+      <w:r>
+        <w:rPr>
+          <w:rFonts w:hint="default"/>
+          <w:sz w:val="24"/>
+          <w:szCs w:val="24"/>
+          <w:lang w:val="en-US"/>
+        </w:rPr>
+        <w:t>Next thing that in english I feel difficult is about hard-to-remember and hard-to-pronounce words. Some words like chemical name and biological name of creatures. Moreover if that words came out to a english test in school. It will be my big enough problem to face.</w:t>
+      </w:r>
+    </w:p>
+    <w:p>
+      <w:pPr>
+        <w:ind w:firstLine="420" w:firstLineChars="0"/>
+        <w:jc w:val="left"/>
+        <w:rPr>
+          <w:rFonts w:hint="default"/>
+          <w:sz w:val="24"/>
+          <w:szCs w:val="24"/>
+          <w:lang w:val="en-US"/>
+        </w:rPr>
+      </w:pPr>
+      <w:r>
+        <w:rPr>
+          <w:rFonts w:hint="default"/>
+          <w:sz w:val="24"/>
+          <w:szCs w:val="24"/>
+          <w:lang w:val="en-US"/>
+        </w:rPr>
+        <w:t>Another thing that I feel difficult when learning english is same words that can be use in many contexts or have multiple meanings like Homonym, Homograph, and Homophone.</w:t>
+      </w:r>
+    </w:p>
+    <w:p>
+      <w:pPr>
+        <w:ind w:firstLine="420" w:firstLineChars="0"/>
+        <w:jc w:val="left"/>
+        <w:rPr>
+          <w:rFonts w:hint="default"/>
+          <w:sz w:val="24"/>
+          <w:szCs w:val="24"/>
+          <w:lang w:val="en-US"/>
+        </w:rPr>
+      </w:pPr>
+      <w:r>
+        <w:rPr>
+          <w:rFonts w:hint="default"/>
+          <w:sz w:val="24"/>
+          <w:szCs w:val="24"/>
+          <w:lang w:val="en-US"/>
+        </w:rPr>
+        <w:t>Last thing that I feel difficult when learn english is about idioms moreover idioms that I never heard about it. Certainly I won’t be able try to translate it because that tenses is a slang type. I must google it before to know the meaning about the concerned idioms</w:t>
+      </w:r>
       <w:bookmarkStart w:id="0" w:name="_GoBack"/>
       <w:bookmarkEnd w:id="0"/>
     </w:p>
@@ -187,7 +357,7 @@
     <w:lsdException w:qFormat="1" w:unhideWhenUsed="0" w:uiPriority="0" w:semiHidden="0" w:name="Title"/>
     <w:lsdException w:unhideWhenUsed="0" w:uiPriority="0" w:semiHidden="0" w:name="Closing"/>
     <w:lsdException w:unhideWhenUsed="0" w:uiPriority="0" w:semiHidden="0" w:name="Signature"/>
-    <w:lsdException w:unhideWhenUsed="0" w:uiPriority="0" w:name="Default Paragraph Font"/>
+    <w:lsdException w:qFormat="1" w:unhideWhenUsed="0" w:uiPriority="0" w:name="Default Paragraph Font"/>
     <w:lsdException w:unhideWhenUsed="0" w:uiPriority="0" w:semiHidden="0" w:name="Body Text"/>
     <w:lsdException w:unhideWhenUsed="0" w:uiPriority="0" w:semiHidden="0" w:name="Body Text Indent"/>
     <w:lsdException w:unhideWhenUsed="0" w:uiPriority="0" w:semiHidden="0" w:name="List Continue"/>
@@ -383,6 +553,7 @@
   <w:style w:type="character" w:default="1" w:styleId="2">
     <w:name w:val="Default Paragraph Font"/>
     <w:semiHidden/>
+    <w:qFormat/>
     <w:uiPriority w:val="0"/>
   </w:style>
   <w:style w:type="table" w:default="1" w:styleId="3">

</xml_diff>